<commit_message>
แก้ bug css menu update คู่มือ
</commit_message>
<xml_diff>
--- a/คู่มือ.docx
+++ b/คู่มือ.docx
@@ -180,7 +180,6 @@
       <w:pPr>
         <w:jc w:val="center"/>
         <w:rPr>
-          <w:rFonts w:hint="cs"/>
           <w:cs/>
         </w:rPr>
       </w:pPr>
@@ -190,9 +189,25 @@
         </w:rPr>
         <w:lastRenderedPageBreak/>
         <w:drawing>
-          <wp:inline distT="0" distB="0" distL="0" distR="0" wp14:anchorId="15D5A7B4" wp14:editId="72B2E2F8">
-            <wp:extent cx="4988119" cy="3357282"/>
-            <wp:effectExtent l="0" t="0" r="3175" b="0"/>
+          <wp:anchor distT="0" distB="0" distL="114300" distR="114300" simplePos="0" relativeHeight="251659264" behindDoc="1" locked="0" layoutInCell="1" allowOverlap="1">
+            <wp:simplePos x="0" y="0"/>
+            <wp:positionH relativeFrom="column">
+              <wp:posOffset>361950</wp:posOffset>
+            </wp:positionH>
+            <wp:positionV relativeFrom="paragraph">
+              <wp:posOffset>0</wp:posOffset>
+            </wp:positionV>
+            <wp:extent cx="5094605" cy="3429000"/>
+            <wp:effectExtent l="0" t="0" r="0" b="0"/>
+            <wp:wrapTight wrapText="bothSides">
+              <wp:wrapPolygon edited="0">
+                <wp:start x="0" y="0"/>
+                <wp:lineTo x="0" y="21480"/>
+                <wp:lineTo x="21484" y="21480"/>
+                <wp:lineTo x="21484" y="0"/>
+                <wp:lineTo x="0" y="0"/>
+              </wp:wrapPolygon>
+            </wp:wrapTight>
             <wp:docPr id="4" name="Picture 4"/>
             <wp:cNvGraphicFramePr>
               <a:graphicFrameLocks xmlns:a="http://schemas.openxmlformats.org/drawingml/2006/main" noChangeAspect="1"/>
@@ -205,7 +220,13 @@
                     <pic:cNvPicPr/>
                   </pic:nvPicPr>
                   <pic:blipFill>
-                    <a:blip r:embed="rId7"/>
+                    <a:blip r:embed="rId7">
+                      <a:extLst>
+                        <a:ext uri="{28A0092B-C50C-407E-A947-70E740481C1C}">
+                          <a14:useLocalDpi xmlns:a14="http://schemas.microsoft.com/office/drawing/2010/main" val="0"/>
+                        </a:ext>
+                      </a:extLst>
+                    </a:blip>
                     <a:stretch>
                       <a:fillRect/>
                     </a:stretch>
@@ -213,7 +234,7 @@
                   <pic:spPr>
                     <a:xfrm>
                       <a:off x="0" y="0"/>
-                      <a:ext cx="4999284" cy="3364797"/>
+                      <a:ext cx="5094605" cy="3429000"/>
                     </a:xfrm>
                     <a:prstGeom prst="rect">
                       <a:avLst/>
@@ -222,14 +243,19 @@
                 </pic:pic>
               </a:graphicData>
             </a:graphic>
-          </wp:inline>
+            <wp14:sizeRelH relativeFrom="margin">
+              <wp14:pctWidth>0</wp14:pctWidth>
+            </wp14:sizeRelH>
+            <wp14:sizeRelV relativeFrom="margin">
+              <wp14:pctHeight>0</wp14:pctHeight>
+            </wp14:sizeRelV>
+          </wp:anchor>
         </w:drawing>
       </w:r>
     </w:p>
     <w:p>
       <w:pPr>
         <w:rPr>
-          <w:rFonts w:hint="cs"/>
           <w:cs/>
         </w:rPr>
       </w:pPr>
@@ -256,24 +282,28 @@
       </w:pPr>
       <w:r>
         <w:rPr>
-          <w:rFonts w:hint="cs"/>
-          <w:cs/>
-        </w:rPr>
-        <w:t>ให้ทำตาม ข้อ 1. ระบบจะแสดง ตามรูป</w:t>
-      </w:r>
-    </w:p>
-    <w:p>
-      <w:pPr>
-        <w:ind w:left="720"/>
-      </w:pPr>
-      <w:r>
-        <w:rPr>
           <w:noProof/>
         </w:rPr>
         <w:drawing>
-          <wp:inline distT="0" distB="0" distL="0" distR="0" wp14:anchorId="45F7EA12" wp14:editId="1A2C1E30">
-            <wp:extent cx="5168153" cy="2649351"/>
+          <wp:anchor distT="0" distB="0" distL="114300" distR="114300" simplePos="0" relativeHeight="251658240" behindDoc="1" locked="0" layoutInCell="1" allowOverlap="1">
+            <wp:simplePos x="0" y="0"/>
+            <wp:positionH relativeFrom="column">
+              <wp:posOffset>313055</wp:posOffset>
+            </wp:positionH>
+            <wp:positionV relativeFrom="paragraph">
+              <wp:posOffset>382270</wp:posOffset>
+            </wp:positionV>
+            <wp:extent cx="5167630" cy="2649220"/>
             <wp:effectExtent l="0" t="0" r="0" b="0"/>
+            <wp:wrapTight wrapText="bothSides">
+              <wp:wrapPolygon edited="0">
+                <wp:start x="0" y="0"/>
+                <wp:lineTo x="0" y="21434"/>
+                <wp:lineTo x="21499" y="21434"/>
+                <wp:lineTo x="21499" y="0"/>
+                <wp:lineTo x="0" y="0"/>
+              </wp:wrapPolygon>
+            </wp:wrapTight>
             <wp:docPr id="6" name="Picture 6"/>
             <wp:cNvGraphicFramePr>
               <a:graphicFrameLocks xmlns:a="http://schemas.openxmlformats.org/drawingml/2006/main" noChangeAspect="1"/>
@@ -286,7 +316,13 @@
                     <pic:cNvPicPr/>
                   </pic:nvPicPr>
                   <pic:blipFill>
-                    <a:blip r:embed="rId8"/>
+                    <a:blip r:embed="rId8">
+                      <a:extLst>
+                        <a:ext uri="{28A0092B-C50C-407E-A947-70E740481C1C}">
+                          <a14:useLocalDpi xmlns:a14="http://schemas.microsoft.com/office/drawing/2010/main" val="0"/>
+                        </a:ext>
+                      </a:extLst>
+                    </a:blip>
                     <a:stretch>
                       <a:fillRect/>
                     </a:stretch>
@@ -294,7 +330,7 @@
                   <pic:spPr>
                     <a:xfrm>
                       <a:off x="0" y="0"/>
-                      <a:ext cx="5180217" cy="2655535"/>
+                      <a:ext cx="5167630" cy="2649220"/>
                     </a:xfrm>
                     <a:prstGeom prst="rect">
                       <a:avLst/>
@@ -303,9 +339,16 @@
                 </pic:pic>
               </a:graphicData>
             </a:graphic>
-          </wp:inline>
+          </wp:anchor>
         </w:drawing>
       </w:r>
+      <w:r>
+        <w:rPr>
+          <w:rFonts w:hint="cs"/>
+          <w:cs/>
+        </w:rPr>
+        <w:t>ให้ทำตาม ข้อ 1. ระบบจะแสดง ตามรูป</w:t>
+      </w:r>
     </w:p>
     <w:p>
       <w:pPr>
@@ -315,21 +358,24 @@
     <w:p>
       <w:pPr>
         <w:ind w:left="720"/>
-        <w:jc w:val="center"/>
-        <w:rPr>
-          <w:rFonts w:hint="cs"/>
-          <w:cs/>
-        </w:rPr>
-      </w:pPr>
+      </w:pPr>
+      <w:bookmarkStart w:id="0" w:name="_GoBack"/>
       <w:r>
         <w:rPr>
           <w:noProof/>
         </w:rPr>
-        <w:lastRenderedPageBreak/>
         <w:drawing>
-          <wp:inline distT="0" distB="0" distL="0" distR="0">
-            <wp:extent cx="2840854" cy="1313329"/>
+          <wp:anchor distT="0" distB="0" distL="114300" distR="114300" simplePos="0" relativeHeight="251660288" behindDoc="1" locked="0" layoutInCell="1" allowOverlap="1">
+            <wp:simplePos x="0" y="0"/>
+            <wp:positionH relativeFrom="margin">
+              <wp:align>center</wp:align>
+            </wp:positionH>
+            <wp:positionV relativeFrom="paragraph">
+              <wp:posOffset>351747</wp:posOffset>
+            </wp:positionV>
+            <wp:extent cx="2840355" cy="1313180"/>
             <wp:effectExtent l="0" t="0" r="0" b="0"/>
+            <wp:wrapTopAndBottom/>
             <wp:docPr id="7" name="Picture 7" descr="C:\Users\16610062\AppData\Local\Temp\SNAGHTML96c039.PNG"/>
             <wp:cNvGraphicFramePr>
               <a:graphicFrameLocks xmlns:a="http://schemas.openxmlformats.org/drawingml/2006/main" noChangeAspect="1"/>
@@ -344,7 +390,7 @@
                     </pic:cNvPicPr>
                   </pic:nvPicPr>
                   <pic:blipFill>
-                    <a:blip r:embed="rId9">
+                    <a:blip r:embed="rId9" cstate="print">
                       <a:extLst>
                         <a:ext uri="{28A0092B-C50C-407E-A947-70E740481C1C}">
                           <a14:useLocalDpi xmlns:a14="http://schemas.microsoft.com/office/drawing/2010/main" val="0"/>
@@ -359,7 +405,7 @@
                   <pic:spPr bwMode="auto">
                     <a:xfrm>
                       <a:off x="0" y="0"/>
-                      <a:ext cx="2884713" cy="1333605"/>
+                      <a:ext cx="2840355" cy="1313180"/>
                     </a:xfrm>
                     <a:prstGeom prst="rect">
                       <a:avLst/>
@@ -372,9 +418,19 @@
                 </pic:pic>
               </a:graphicData>
             </a:graphic>
-          </wp:inline>
+          </wp:anchor>
         </w:drawing>
       </w:r>
+      <w:bookmarkEnd w:id="0"/>
+    </w:p>
+    <w:p>
+      <w:pPr>
+        <w:ind w:left="720"/>
+        <w:jc w:val="center"/>
+        <w:rPr>
+          <w:cs/>
+        </w:rPr>
+      </w:pPr>
     </w:p>
     <w:p>
       <w:pPr>
@@ -460,6 +516,13 @@
     <w:p/>
     <w:p/>
     <w:p/>
+    <w:p/>
+    <w:p/>
+    <w:p/>
+    <w:p/>
+    <w:p/>
+    <w:p/>
+    <w:p/>
     <w:p>
       <w:pPr>
         <w:pStyle w:val="ListParagraph"/>
@@ -473,7 +536,6 @@
           <w:rFonts w:hint="cs"/>
           <w:cs/>
         </w:rPr>
-        <w:lastRenderedPageBreak/>
         <w:t>ผู้</w:t>
       </w:r>
       <w:r>
@@ -494,38 +556,20 @@
       </w:pPr>
       <w:r>
         <w:rPr>
-          <w:rFonts w:hint="cs"/>
-          <w:cs/>
-        </w:rPr>
-        <w:t xml:space="preserve">วิธีการ </w:t>
-      </w:r>
-      <w:r>
-        <w:t>Login</w:t>
-      </w:r>
-      <w:r>
-        <w:t xml:space="preserve"> </w:t>
-      </w:r>
-      <w:r>
-        <w:rPr>
-          <w:rFonts w:hint="cs"/>
-          <w:cs/>
-        </w:rPr>
-        <w:t>เข้าสูระบบ</w:t>
-      </w:r>
-    </w:p>
-    <w:p>
-      <w:pPr>
-        <w:pStyle w:val="ListParagraph"/>
-        <w:ind w:left="1440"/>
-      </w:pPr>
-      <w:r>
-        <w:rPr>
           <w:noProof/>
         </w:rPr>
         <w:drawing>
-          <wp:inline distT="0" distB="0" distL="0" distR="0" wp14:anchorId="7F53B080" wp14:editId="03680F9A">
-            <wp:extent cx="4204447" cy="2490248"/>
-            <wp:effectExtent l="0" t="0" r="5715" b="5715"/>
+          <wp:anchor distT="0" distB="0" distL="114300" distR="114300" simplePos="0" relativeHeight="251661312" behindDoc="0" locked="0" layoutInCell="1" allowOverlap="1">
+            <wp:simplePos x="0" y="0"/>
+            <wp:positionH relativeFrom="margin">
+              <wp:align>center</wp:align>
+            </wp:positionH>
+            <wp:positionV relativeFrom="paragraph">
+              <wp:posOffset>393021</wp:posOffset>
+            </wp:positionV>
+            <wp:extent cx="4505325" cy="2668270"/>
+            <wp:effectExtent l="0" t="0" r="9525" b="0"/>
+            <wp:wrapTopAndBottom/>
             <wp:docPr id="9" name="Picture 9"/>
             <wp:cNvGraphicFramePr>
               <a:graphicFrameLocks xmlns:a="http://schemas.openxmlformats.org/drawingml/2006/main" noChangeAspect="1"/>
@@ -538,7 +582,13 @@
                     <pic:cNvPicPr/>
                   </pic:nvPicPr>
                   <pic:blipFill>
-                    <a:blip r:embed="rId11"/>
+                    <a:blip r:embed="rId11" cstate="print">
+                      <a:extLst>
+                        <a:ext uri="{28A0092B-C50C-407E-A947-70E740481C1C}">
+                          <a14:useLocalDpi xmlns:a14="http://schemas.microsoft.com/office/drawing/2010/main" val="0"/>
+                        </a:ext>
+                      </a:extLst>
+                    </a:blip>
                     <a:stretch>
                       <a:fillRect/>
                     </a:stretch>
@@ -546,7 +596,7 @@
                   <pic:spPr>
                     <a:xfrm>
                       <a:off x="0" y="0"/>
-                      <a:ext cx="4249834" cy="2517130"/>
+                      <a:ext cx="4505325" cy="2668270"/>
                     </a:xfrm>
                     <a:prstGeom prst="rect">
                       <a:avLst/>
@@ -555,23 +605,62 @@
                 </pic:pic>
               </a:graphicData>
             </a:graphic>
-          </wp:inline>
+            <wp14:sizeRelH relativeFrom="margin">
+              <wp14:pctWidth>0</wp14:pctWidth>
+            </wp14:sizeRelH>
+            <wp14:sizeRelV relativeFrom="margin">
+              <wp14:pctHeight>0</wp14:pctHeight>
+            </wp14:sizeRelV>
+          </wp:anchor>
         </w:drawing>
       </w:r>
       <w:r>
-        <w:br/>
-      </w:r>
-      <w:r>
-        <w:br/>
-      </w:r>
+        <w:rPr>
+          <w:rFonts w:hint="cs"/>
+          <w:cs/>
+        </w:rPr>
+        <w:t xml:space="preserve">วิธีการ </w:t>
+      </w:r>
+      <w:r>
+        <w:t>Login</w:t>
+      </w:r>
+      <w:r>
+        <w:rPr>
+          <w:rFonts w:cs="Angsana New"/>
+          <w:szCs w:val="22"/>
+          <w:cs/>
+        </w:rPr>
+        <w:t xml:space="preserve"> </w:t>
+      </w:r>
+      <w:r>
+        <w:rPr>
+          <w:rFonts w:hint="cs"/>
+          <w:cs/>
+        </w:rPr>
+        <w:t>เข้าสูระบบ</w:t>
+      </w:r>
+    </w:p>
+    <w:p>
+      <w:pPr>
+        <w:pStyle w:val="ListParagraph"/>
+        <w:ind w:left="1440"/>
+      </w:pPr>
       <w:r>
         <w:rPr>
           <w:noProof/>
         </w:rPr>
         <w:drawing>
-          <wp:inline distT="0" distB="0" distL="0" distR="0" wp14:anchorId="758322FC" wp14:editId="45C5376A">
-            <wp:extent cx="4258235" cy="2789130"/>
-            <wp:effectExtent l="0" t="0" r="9525" b="0"/>
+          <wp:anchor distT="0" distB="0" distL="114300" distR="114300" simplePos="0" relativeHeight="251662336" behindDoc="0" locked="0" layoutInCell="1" allowOverlap="1">
+            <wp:simplePos x="0" y="0"/>
+            <wp:positionH relativeFrom="margin">
+              <wp:align>center</wp:align>
+            </wp:positionH>
+            <wp:positionV relativeFrom="paragraph">
+              <wp:posOffset>3305825</wp:posOffset>
+            </wp:positionV>
+            <wp:extent cx="4528820" cy="2966085"/>
+            <wp:effectExtent l="0" t="0" r="5080" b="5715"/>
+            <wp:wrapTopAndBottom/>
             <wp:docPr id="11" name="Picture 11"/>
             <wp:cNvGraphicFramePr>
               <a:graphicFrameLocks xmlns:a="http://schemas.openxmlformats.org/drawingml/2006/main" noChangeAspect="1"/>
@@ -584,7 +673,13 @@
                     <pic:cNvPicPr/>
                   </pic:nvPicPr>
                   <pic:blipFill>
-                    <a:blip r:embed="rId12"/>
+                    <a:blip r:embed="rId12">
+                      <a:extLst>
+                        <a:ext uri="{28A0092B-C50C-407E-A947-70E740481C1C}">
+                          <a14:useLocalDpi xmlns:a14="http://schemas.microsoft.com/office/drawing/2010/main" val="0"/>
+                        </a:ext>
+                      </a:extLst>
+                    </a:blip>
                     <a:stretch>
                       <a:fillRect/>
                     </a:stretch>
@@ -592,7 +687,7 @@
                   <pic:spPr>
                     <a:xfrm>
                       <a:off x="0" y="0"/>
-                      <a:ext cx="4273800" cy="2799325"/>
+                      <a:ext cx="4528820" cy="2966085"/>
                     </a:xfrm>
                     <a:prstGeom prst="rect">
                       <a:avLst/>
@@ -601,9 +696,21 @@
                 </pic:pic>
               </a:graphicData>
             </a:graphic>
-          </wp:inline>
+            <wp14:sizeRelH relativeFrom="margin">
+              <wp14:pctWidth>0</wp14:pctWidth>
+            </wp14:sizeRelH>
+            <wp14:sizeRelV relativeFrom="margin">
+              <wp14:pctHeight>0</wp14:pctHeight>
+            </wp14:sizeRelV>
+          </wp:anchor>
         </w:drawing>
       </w:r>
+      <w:r>
+        <w:br/>
+      </w:r>
+      <w:r>
+        <w:br/>
+      </w:r>
     </w:p>
     <w:p>
       <w:pPr>
@@ -622,7 +729,6 @@
         <w:pStyle w:val="ListParagraph"/>
         <w:ind w:left="1440"/>
         <w:rPr>
-          <w:rFonts w:hint="cs"/>
           <w:cs/>
         </w:rPr>
       </w:pPr>
@@ -630,10 +736,19 @@
         <w:rPr>
           <w:noProof/>
         </w:rPr>
+        <w:lastRenderedPageBreak/>
         <w:drawing>
-          <wp:inline distT="0" distB="0" distL="0" distR="0" wp14:anchorId="6CD7E134" wp14:editId="0B162455">
-            <wp:extent cx="4303059" cy="2212553"/>
-            <wp:effectExtent l="0" t="0" r="2540" b="0"/>
+          <wp:anchor distT="0" distB="0" distL="114300" distR="114300" simplePos="0" relativeHeight="251663360" behindDoc="0" locked="0" layoutInCell="1" allowOverlap="1">
+            <wp:simplePos x="0" y="0"/>
+            <wp:positionH relativeFrom="margin">
+              <wp:posOffset>478155</wp:posOffset>
+            </wp:positionH>
+            <wp:positionV relativeFrom="paragraph">
+              <wp:posOffset>0</wp:posOffset>
+            </wp:positionV>
+            <wp:extent cx="5211445" cy="2679065"/>
+            <wp:effectExtent l="0" t="0" r="8255" b="6985"/>
+            <wp:wrapTopAndBottom/>
             <wp:docPr id="12" name="Picture 12"/>
             <wp:cNvGraphicFramePr>
               <a:graphicFrameLocks xmlns:a="http://schemas.openxmlformats.org/drawingml/2006/main" noChangeAspect="1"/>
@@ -646,7 +761,13 @@
                     <pic:cNvPicPr/>
                   </pic:nvPicPr>
                   <pic:blipFill>
-                    <a:blip r:embed="rId13"/>
+                    <a:blip r:embed="rId13" cstate="print">
+                      <a:extLst>
+                        <a:ext uri="{28A0092B-C50C-407E-A947-70E740481C1C}">
+                          <a14:useLocalDpi xmlns:a14="http://schemas.microsoft.com/office/drawing/2010/main" val="0"/>
+                        </a:ext>
+                      </a:extLst>
+                    </a:blip>
                     <a:stretch>
                       <a:fillRect/>
                     </a:stretch>
@@ -654,7 +775,7 @@
                   <pic:spPr>
                     <a:xfrm>
                       <a:off x="0" y="0"/>
-                      <a:ext cx="4337723" cy="2230377"/>
+                      <a:ext cx="5211445" cy="2679065"/>
                     </a:xfrm>
                     <a:prstGeom prst="rect">
                       <a:avLst/>
@@ -663,7 +784,13 @@
                 </pic:pic>
               </a:graphicData>
             </a:graphic>
-          </wp:inline>
+            <wp14:sizeRelH relativeFrom="margin">
+              <wp14:pctWidth>0</wp14:pctWidth>
+            </wp14:sizeRelH>
+            <wp14:sizeRelV relativeFrom="margin">
+              <wp14:pctHeight>0</wp14:pctHeight>
+            </wp14:sizeRelV>
+          </wp:anchor>
         </w:drawing>
       </w:r>
     </w:p>
@@ -677,37 +804,20 @@
       </w:pPr>
       <w:r>
         <w:rPr>
-          <w:rFonts w:hint="cs"/>
-          <w:cs/>
-        </w:rPr>
-        <w:lastRenderedPageBreak/>
-        <w:t xml:space="preserve">วิธีการ </w:t>
-      </w:r>
-      <w:r>
-        <w:t xml:space="preserve">Load data </w:t>
-      </w:r>
-      <w:r>
-        <w:rPr>
-          <w:rFonts w:hint="cs"/>
-          <w:cs/>
-        </w:rPr>
-        <w:t xml:space="preserve">เข้าสู่ระบบ </w:t>
-      </w:r>
-    </w:p>
-    <w:p>
-      <w:pPr>
-        <w:pStyle w:val="ListParagraph"/>
-        <w:ind w:left="1440"/>
-        <w:jc w:val="center"/>
-      </w:pPr>
-      <w:r>
-        <w:rPr>
           <w:noProof/>
         </w:rPr>
         <w:drawing>
-          <wp:inline distT="0" distB="0" distL="0" distR="0" wp14:anchorId="09F3F870" wp14:editId="250D4343">
-            <wp:extent cx="4854388" cy="2961755"/>
-            <wp:effectExtent l="0" t="0" r="3810" b="0"/>
+          <wp:anchor distT="0" distB="0" distL="114300" distR="114300" simplePos="0" relativeHeight="251664384" behindDoc="0" locked="0" layoutInCell="1" allowOverlap="1">
+            <wp:simplePos x="0" y="0"/>
+            <wp:positionH relativeFrom="margin">
+              <wp:posOffset>435610</wp:posOffset>
+            </wp:positionH>
+            <wp:positionV relativeFrom="paragraph">
+              <wp:posOffset>248285</wp:posOffset>
+            </wp:positionV>
+            <wp:extent cx="5245100" cy="3200400"/>
+            <wp:effectExtent l="0" t="0" r="0" b="0"/>
+            <wp:wrapTopAndBottom/>
             <wp:docPr id="13" name="Picture 13"/>
             <wp:cNvGraphicFramePr>
               <a:graphicFrameLocks xmlns:a="http://schemas.openxmlformats.org/drawingml/2006/main" noChangeAspect="1"/>
@@ -720,7 +830,13 @@
                     <pic:cNvPicPr/>
                   </pic:nvPicPr>
                   <pic:blipFill>
-                    <a:blip r:embed="rId14"/>
+                    <a:blip r:embed="rId14">
+                      <a:extLst>
+                        <a:ext uri="{28A0092B-C50C-407E-A947-70E740481C1C}">
+                          <a14:useLocalDpi xmlns:a14="http://schemas.microsoft.com/office/drawing/2010/main" val="0"/>
+                        </a:ext>
+                      </a:extLst>
+                    </a:blip>
                     <a:stretch>
                       <a:fillRect/>
                     </a:stretch>
@@ -728,7 +844,7 @@
                   <pic:spPr>
                     <a:xfrm>
                       <a:off x="0" y="0"/>
-                      <a:ext cx="4999788" cy="3050467"/>
+                      <a:ext cx="5245100" cy="3200400"/>
                     </a:xfrm>
                     <a:prstGeom prst="rect">
                       <a:avLst/>
@@ -737,15 +853,32 @@
                 </pic:pic>
               </a:graphicData>
             </a:graphic>
-          </wp:inline>
+            <wp14:sizeRelH relativeFrom="margin">
+              <wp14:pctWidth>0</wp14:pctWidth>
+            </wp14:sizeRelH>
+            <wp14:sizeRelV relativeFrom="margin">
+              <wp14:pctHeight>0</wp14:pctHeight>
+            </wp14:sizeRelV>
+          </wp:anchor>
         </w:drawing>
       </w:r>
-    </w:p>
-    <w:p>
-      <w:pPr>
-        <w:pStyle w:val="ListParagraph"/>
-        <w:ind w:left="1440"/>
-      </w:pPr>
+      <w:r>
+        <w:rPr>
+          <w:rFonts w:hint="cs"/>
+          <w:cs/>
+        </w:rPr>
+        <w:t xml:space="preserve">วิธีการ </w:t>
+      </w:r>
+      <w:r>
+        <w:t xml:space="preserve">Load data </w:t>
+      </w:r>
+      <w:r>
+        <w:rPr>
+          <w:rFonts w:hint="cs"/>
+          <w:cs/>
+        </w:rPr>
+        <w:t xml:space="preserve">เข้าสู่ระบบ </w:t>
+      </w:r>
     </w:p>
     <w:p>
       <w:pPr>
@@ -753,14 +886,28 @@
         <w:ind w:left="1440"/>
         <w:jc w:val="center"/>
       </w:pPr>
+    </w:p>
+    <w:p>
+      <w:pPr>
+        <w:pStyle w:val="ListParagraph"/>
+        <w:ind w:left="1440"/>
+      </w:pPr>
       <w:r>
         <w:rPr>
           <w:noProof/>
         </w:rPr>
         <w:drawing>
-          <wp:inline distT="0" distB="0" distL="0" distR="0" wp14:anchorId="463FE9D5" wp14:editId="2C7B56C0">
-            <wp:extent cx="4867835" cy="1496053"/>
-            <wp:effectExtent l="0" t="0" r="0" b="9525"/>
+          <wp:anchor distT="0" distB="0" distL="114300" distR="114300" simplePos="0" relativeHeight="251665408" behindDoc="0" locked="0" layoutInCell="1" allowOverlap="1">
+            <wp:simplePos x="0" y="0"/>
+            <wp:positionH relativeFrom="margin">
+              <wp:align>right</wp:align>
+            </wp:positionH>
+            <wp:positionV relativeFrom="paragraph">
+              <wp:posOffset>251460</wp:posOffset>
+            </wp:positionV>
+            <wp:extent cx="5292725" cy="1626235"/>
+            <wp:effectExtent l="0" t="0" r="3175" b="0"/>
+            <wp:wrapTopAndBottom/>
             <wp:docPr id="15" name="Picture 15"/>
             <wp:cNvGraphicFramePr>
               <a:graphicFrameLocks xmlns:a="http://schemas.openxmlformats.org/drawingml/2006/main" noChangeAspect="1"/>
@@ -773,7 +920,13 @@
                     <pic:cNvPicPr/>
                   </pic:nvPicPr>
                   <pic:blipFill>
-                    <a:blip r:embed="rId15"/>
+                    <a:blip r:embed="rId15" cstate="print">
+                      <a:extLst>
+                        <a:ext uri="{28A0092B-C50C-407E-A947-70E740481C1C}">
+                          <a14:useLocalDpi xmlns:a14="http://schemas.microsoft.com/office/drawing/2010/main" val="0"/>
+                        </a:ext>
+                      </a:extLst>
+                    </a:blip>
                     <a:stretch>
                       <a:fillRect/>
                     </a:stretch>
@@ -781,7 +934,7 @@
                   <pic:spPr>
                     <a:xfrm>
                       <a:off x="0" y="0"/>
-                      <a:ext cx="4910419" cy="1509140"/>
+                      <a:ext cx="5292725" cy="1626235"/>
                     </a:xfrm>
                     <a:prstGeom prst="rect">
                       <a:avLst/>
@@ -790,7 +943,13 @@
                 </pic:pic>
               </a:graphicData>
             </a:graphic>
-          </wp:inline>
+            <wp14:sizeRelH relativeFrom="margin">
+              <wp14:pctWidth>0</wp14:pctWidth>
+            </wp14:sizeRelH>
+            <wp14:sizeRelV relativeFrom="margin">
+              <wp14:pctHeight>0</wp14:pctHeight>
+            </wp14:sizeRelV>
+          </wp:anchor>
         </w:drawing>
       </w:r>
     </w:p>
@@ -807,14 +966,30 @@
         <w:ind w:left="1440"/>
         <w:jc w:val="center"/>
       </w:pPr>
+    </w:p>
+    <w:p>
+      <w:pPr>
+        <w:pStyle w:val="ListParagraph"/>
+        <w:ind w:left="1440"/>
+        <w:jc w:val="center"/>
+      </w:pPr>
       <w:r>
         <w:rPr>
           <w:noProof/>
         </w:rPr>
+        <w:lastRenderedPageBreak/>
         <w:drawing>
-          <wp:inline distT="0" distB="0" distL="0" distR="0" wp14:anchorId="661F5B45" wp14:editId="101DCB5B">
-            <wp:extent cx="4880115" cy="3056965"/>
+          <wp:anchor distT="0" distB="0" distL="114300" distR="114300" simplePos="0" relativeHeight="251666432" behindDoc="0" locked="0" layoutInCell="1" allowOverlap="1">
+            <wp:simplePos x="0" y="0"/>
+            <wp:positionH relativeFrom="margin">
+              <wp:align>right</wp:align>
+            </wp:positionH>
+            <wp:positionV relativeFrom="paragraph">
+              <wp:posOffset>7620</wp:posOffset>
+            </wp:positionV>
+            <wp:extent cx="5607685" cy="3512185"/>
             <wp:effectExtent l="0" t="0" r="0" b="0"/>
+            <wp:wrapTopAndBottom/>
             <wp:docPr id="16" name="Picture 16"/>
             <wp:cNvGraphicFramePr>
               <a:graphicFrameLocks xmlns:a="http://schemas.openxmlformats.org/drawingml/2006/main" noChangeAspect="1"/>
@@ -827,7 +1002,13 @@
                     <pic:cNvPicPr/>
                   </pic:nvPicPr>
                   <pic:blipFill>
-                    <a:blip r:embed="rId16"/>
+                    <a:blip r:embed="rId16">
+                      <a:extLst>
+                        <a:ext uri="{28A0092B-C50C-407E-A947-70E740481C1C}">
+                          <a14:useLocalDpi xmlns:a14="http://schemas.microsoft.com/office/drawing/2010/main" val="0"/>
+                        </a:ext>
+                      </a:extLst>
+                    </a:blip>
                     <a:stretch>
                       <a:fillRect/>
                     </a:stretch>
@@ -835,7 +1016,7 @@
                   <pic:spPr>
                     <a:xfrm>
                       <a:off x="0" y="0"/>
-                      <a:ext cx="4916721" cy="3079895"/>
+                      <a:ext cx="5607685" cy="3512185"/>
                     </a:xfrm>
                     <a:prstGeom prst="rect">
                       <a:avLst/>
@@ -844,7 +1025,13 @@
                 </pic:pic>
               </a:graphicData>
             </a:graphic>
-          </wp:inline>
+            <wp14:sizeRelH relativeFrom="margin">
+              <wp14:pctWidth>0</wp14:pctWidth>
+            </wp14:sizeRelH>
+            <wp14:sizeRelV relativeFrom="margin">
+              <wp14:pctHeight>0</wp14:pctHeight>
+            </wp14:sizeRelV>
+          </wp:anchor>
         </w:drawing>
       </w:r>
     </w:p>
@@ -869,27 +1056,384 @@
           <w:rFonts w:hint="cs"/>
           <w:cs/>
         </w:rPr>
+        <w:t xml:space="preserve">วิธีการ </w:t>
+      </w:r>
+      <w:r>
+        <w:t xml:space="preserve"> View Data </w:t>
+      </w:r>
+      <w:r>
+        <w:rPr>
+          <w:rFonts w:hint="cs"/>
+          <w:cs/>
+        </w:rPr>
+        <w:t xml:space="preserve">แก้ไข และ ลบข้อมูล </w:t>
+      </w:r>
+      <w:r>
+        <w:rPr>
+          <w:rFonts w:cs="Angsana New"/>
+          <w:szCs w:val="22"/>
+          <w:cs/>
+        </w:rPr>
+        <w:t xml:space="preserve"> </w:t>
+      </w:r>
+      <w:r>
+        <w:rPr>
+          <w:rFonts w:hint="cs"/>
+          <w:cs/>
+        </w:rPr>
+        <w:t xml:space="preserve">และการ </w:t>
+      </w:r>
+      <w:r>
+        <w:rPr>
+          <w:lang w:val="en-GB"/>
+        </w:rPr>
+        <w:t xml:space="preserve">upload </w:t>
+      </w:r>
+      <w:r>
+        <w:rPr>
+          <w:rFonts w:hint="cs"/>
+          <w:cs/>
+        </w:rPr>
+        <w:t>เอกสาร</w:t>
+      </w:r>
+    </w:p>
+    <w:p>
+      <w:pPr>
+        <w:pStyle w:val="ListParagraph"/>
+        <w:ind w:left="1440"/>
+      </w:pPr>
+      <w:r>
+        <w:rPr>
+          <w:noProof/>
+        </w:rPr>
+        <w:drawing>
+          <wp:anchor distT="0" distB="0" distL="114300" distR="114300" simplePos="0" relativeHeight="251667456" behindDoc="0" locked="0" layoutInCell="1" allowOverlap="1">
+            <wp:simplePos x="0" y="0"/>
+            <wp:positionH relativeFrom="margin">
+              <wp:align>left</wp:align>
+            </wp:positionH>
+            <wp:positionV relativeFrom="paragraph">
+              <wp:posOffset>330200</wp:posOffset>
+            </wp:positionV>
+            <wp:extent cx="5695950" cy="3268980"/>
+            <wp:effectExtent l="0" t="0" r="0" b="7620"/>
+            <wp:wrapTopAndBottom/>
+            <wp:docPr id="2" name="Picture 2"/>
+            <wp:cNvGraphicFramePr>
+              <a:graphicFrameLocks xmlns:a="http://schemas.openxmlformats.org/drawingml/2006/main" noChangeAspect="1"/>
+            </wp:cNvGraphicFramePr>
+            <a:graphic xmlns:a="http://schemas.openxmlformats.org/drawingml/2006/main">
+              <a:graphicData uri="http://schemas.openxmlformats.org/drawingml/2006/picture">
+                <pic:pic xmlns:pic="http://schemas.openxmlformats.org/drawingml/2006/picture">
+                  <pic:nvPicPr>
+                    <pic:cNvPr id="1" name=""/>
+                    <pic:cNvPicPr/>
+                  </pic:nvPicPr>
+                  <pic:blipFill>
+                    <a:blip r:embed="rId17">
+                      <a:extLst>
+                        <a:ext uri="{28A0092B-C50C-407E-A947-70E740481C1C}">
+                          <a14:useLocalDpi xmlns:a14="http://schemas.microsoft.com/office/drawing/2010/main" val="0"/>
+                        </a:ext>
+                      </a:extLst>
+                    </a:blip>
+                    <a:stretch>
+                      <a:fillRect/>
+                    </a:stretch>
+                  </pic:blipFill>
+                  <pic:spPr>
+                    <a:xfrm>
+                      <a:off x="0" y="0"/>
+                      <a:ext cx="5695950" cy="3268980"/>
+                    </a:xfrm>
+                    <a:prstGeom prst="rect">
+                      <a:avLst/>
+                    </a:prstGeom>
+                  </pic:spPr>
+                </pic:pic>
+              </a:graphicData>
+            </a:graphic>
+            <wp14:sizeRelH relativeFrom="margin">
+              <wp14:pctWidth>0</wp14:pctWidth>
+            </wp14:sizeRelH>
+            <wp14:sizeRelV relativeFrom="margin">
+              <wp14:pctHeight>0</wp14:pctHeight>
+            </wp14:sizeRelV>
+          </wp:anchor>
+        </w:drawing>
+      </w:r>
+    </w:p>
+    <w:p>
+      <w:pPr>
+        <w:pStyle w:val="ListParagraph"/>
+        <w:ind w:left="1440"/>
+      </w:pPr>
+    </w:p>
+    <w:p>
+      <w:pPr>
+        <w:pStyle w:val="ListParagraph"/>
+        <w:ind w:left="1440"/>
+      </w:pPr>
+      <w:r>
+        <w:rPr>
+          <w:noProof/>
+        </w:rPr>
+        <w:drawing>
+          <wp:anchor distT="0" distB="0" distL="114300" distR="114300" simplePos="0" relativeHeight="251668480" behindDoc="0" locked="0" layoutInCell="1" allowOverlap="1">
+            <wp:simplePos x="0" y="0"/>
+            <wp:positionH relativeFrom="column">
+              <wp:posOffset>914400</wp:posOffset>
+            </wp:positionH>
+            <wp:positionV relativeFrom="paragraph">
+              <wp:posOffset>-8331835</wp:posOffset>
+            </wp:positionV>
+            <wp:extent cx="4760455" cy="1734671"/>
+            <wp:effectExtent l="0" t="0" r="2540" b="0"/>
+            <wp:wrapTopAndBottom/>
+            <wp:docPr id="5" name="Picture 5"/>
+            <wp:cNvGraphicFramePr>
+              <a:graphicFrameLocks xmlns:a="http://schemas.openxmlformats.org/drawingml/2006/main" noChangeAspect="1"/>
+            </wp:cNvGraphicFramePr>
+            <a:graphic xmlns:a="http://schemas.openxmlformats.org/drawingml/2006/main">
+              <a:graphicData uri="http://schemas.openxmlformats.org/drawingml/2006/picture">
+                <pic:pic xmlns:pic="http://schemas.openxmlformats.org/drawingml/2006/picture">
+                  <pic:nvPicPr>
+                    <pic:cNvPr id="1" name=""/>
+                    <pic:cNvPicPr/>
+                  </pic:nvPicPr>
+                  <pic:blipFill>
+                    <a:blip r:embed="rId18" cstate="print">
+                      <a:extLst>
+                        <a:ext uri="{28A0092B-C50C-407E-A947-70E740481C1C}">
+                          <a14:useLocalDpi xmlns:a14="http://schemas.microsoft.com/office/drawing/2010/main" val="0"/>
+                        </a:ext>
+                      </a:extLst>
+                    </a:blip>
+                    <a:stretch>
+                      <a:fillRect/>
+                    </a:stretch>
+                  </pic:blipFill>
+                  <pic:spPr>
+                    <a:xfrm>
+                      <a:off x="0" y="0"/>
+                      <a:ext cx="4760455" cy="1734671"/>
+                    </a:xfrm>
+                    <a:prstGeom prst="rect">
+                      <a:avLst/>
+                    </a:prstGeom>
+                  </pic:spPr>
+                </pic:pic>
+              </a:graphicData>
+            </a:graphic>
+          </wp:anchor>
+        </w:drawing>
+      </w:r>
+    </w:p>
+    <w:p>
+      <w:pPr>
+        <w:pStyle w:val="ListParagraph"/>
+        <w:ind w:left="1440"/>
+      </w:pPr>
+    </w:p>
+    <w:p>
+      <w:pPr>
+        <w:pStyle w:val="ListParagraph"/>
+        <w:ind w:left="1440"/>
+        <w:rPr>
+          <w:cs/>
+          <w:lang w:val="en-GB"/>
+        </w:rPr>
+      </w:pPr>
+      <w:r>
+        <w:rPr>
+          <w:noProof/>
+        </w:rPr>
         <w:lastRenderedPageBreak/>
-        <w:t xml:space="preserve">วิธีการ </w:t>
-      </w:r>
-      <w:r>
-        <w:t xml:space="preserve"> View Data </w:t>
-      </w:r>
-      <w:r>
-        <w:rPr>
-          <w:rFonts w:hint="cs"/>
-          <w:cs/>
-        </w:rPr>
-        <w:t xml:space="preserve">แก้ไข และ ลบข้อมูล </w:t>
+        <w:drawing>
+          <wp:anchor distT="0" distB="0" distL="114300" distR="114300" simplePos="0" relativeHeight="251672576" behindDoc="0" locked="0" layoutInCell="1" allowOverlap="1">
+            <wp:simplePos x="0" y="0"/>
+            <wp:positionH relativeFrom="margin">
+              <wp:posOffset>40005</wp:posOffset>
+            </wp:positionH>
+            <wp:positionV relativeFrom="paragraph">
+              <wp:posOffset>4741545</wp:posOffset>
+            </wp:positionV>
+            <wp:extent cx="5866130" cy="4062095"/>
+            <wp:effectExtent l="0" t="0" r="1270" b="0"/>
+            <wp:wrapTopAndBottom/>
+            <wp:docPr id="20" name="Picture 20"/>
+            <wp:cNvGraphicFramePr>
+              <a:graphicFrameLocks xmlns:a="http://schemas.openxmlformats.org/drawingml/2006/main" noChangeAspect="1"/>
+            </wp:cNvGraphicFramePr>
+            <a:graphic xmlns:a="http://schemas.openxmlformats.org/drawingml/2006/main">
+              <a:graphicData uri="http://schemas.openxmlformats.org/drawingml/2006/picture">
+                <pic:pic xmlns:pic="http://schemas.openxmlformats.org/drawingml/2006/picture">
+                  <pic:nvPicPr>
+                    <pic:cNvPr id="1" name=""/>
+                    <pic:cNvPicPr/>
+                  </pic:nvPicPr>
+                  <pic:blipFill>
+                    <a:blip r:embed="rId19">
+                      <a:extLst>
+                        <a:ext uri="{28A0092B-C50C-407E-A947-70E740481C1C}">
+                          <a14:useLocalDpi xmlns:a14="http://schemas.microsoft.com/office/drawing/2010/main" val="0"/>
+                        </a:ext>
+                      </a:extLst>
+                    </a:blip>
+                    <a:stretch>
+                      <a:fillRect/>
+                    </a:stretch>
+                  </pic:blipFill>
+                  <pic:spPr>
+                    <a:xfrm>
+                      <a:off x="0" y="0"/>
+                      <a:ext cx="5866130" cy="4062095"/>
+                    </a:xfrm>
+                    <a:prstGeom prst="rect">
+                      <a:avLst/>
+                    </a:prstGeom>
+                  </pic:spPr>
+                </pic:pic>
+              </a:graphicData>
+            </a:graphic>
+            <wp14:sizeRelH relativeFrom="margin">
+              <wp14:pctWidth>0</wp14:pctWidth>
+            </wp14:sizeRelH>
+            <wp14:sizeRelV relativeFrom="margin">
+              <wp14:pctHeight>0</wp14:pctHeight>
+            </wp14:sizeRelV>
+          </wp:anchor>
+        </w:drawing>
+      </w:r>
+      <w:r>
+        <w:rPr>
+          <w:noProof/>
+        </w:rPr>
+        <w:drawing>
+          <wp:anchor distT="0" distB="0" distL="114300" distR="114300" simplePos="0" relativeHeight="251669504" behindDoc="0" locked="0" layoutInCell="1" allowOverlap="1">
+            <wp:simplePos x="0" y="0"/>
+            <wp:positionH relativeFrom="margin">
+              <wp:align>center</wp:align>
+            </wp:positionH>
+            <wp:positionV relativeFrom="paragraph">
+              <wp:posOffset>2726561</wp:posOffset>
+            </wp:positionV>
+            <wp:extent cx="5008880" cy="1934210"/>
+            <wp:effectExtent l="0" t="0" r="1270" b="8890"/>
+            <wp:wrapTopAndBottom/>
+            <wp:docPr id="14" name="Picture 14"/>
+            <wp:cNvGraphicFramePr>
+              <a:graphicFrameLocks xmlns:a="http://schemas.openxmlformats.org/drawingml/2006/main" noChangeAspect="1"/>
+            </wp:cNvGraphicFramePr>
+            <a:graphic xmlns:a="http://schemas.openxmlformats.org/drawingml/2006/main">
+              <a:graphicData uri="http://schemas.openxmlformats.org/drawingml/2006/picture">
+                <pic:pic xmlns:pic="http://schemas.openxmlformats.org/drawingml/2006/picture">
+                  <pic:nvPicPr>
+                    <pic:cNvPr id="1" name=""/>
+                    <pic:cNvPicPr/>
+                  </pic:nvPicPr>
+                  <pic:blipFill>
+                    <a:blip r:embed="rId20">
+                      <a:extLst>
+                        <a:ext uri="{28A0092B-C50C-407E-A947-70E740481C1C}">
+                          <a14:useLocalDpi xmlns:a14="http://schemas.microsoft.com/office/drawing/2010/main" val="0"/>
+                        </a:ext>
+                      </a:extLst>
+                    </a:blip>
+                    <a:stretch>
+                      <a:fillRect/>
+                    </a:stretch>
+                  </pic:blipFill>
+                  <pic:spPr>
+                    <a:xfrm>
+                      <a:off x="0" y="0"/>
+                      <a:ext cx="5008880" cy="1934210"/>
+                    </a:xfrm>
+                    <a:prstGeom prst="rect">
+                      <a:avLst/>
+                    </a:prstGeom>
+                  </pic:spPr>
+                </pic:pic>
+              </a:graphicData>
+            </a:graphic>
+            <wp14:sizeRelH relativeFrom="margin">
+              <wp14:pctWidth>0</wp14:pctWidth>
+            </wp14:sizeRelH>
+            <wp14:sizeRelV relativeFrom="margin">
+              <wp14:pctHeight>0</wp14:pctHeight>
+            </wp14:sizeRelV>
+          </wp:anchor>
+        </w:drawing>
+      </w:r>
+      <w:r>
+        <w:rPr>
+          <w:noProof/>
+        </w:rPr>
+        <w:drawing>
+          <wp:anchor distT="0" distB="0" distL="114300" distR="114300" simplePos="0" relativeHeight="251670528" behindDoc="0" locked="0" layoutInCell="1" allowOverlap="1">
+            <wp:simplePos x="0" y="0"/>
+            <wp:positionH relativeFrom="margin">
+              <wp:align>left</wp:align>
+            </wp:positionH>
+            <wp:positionV relativeFrom="paragraph">
+              <wp:posOffset>0</wp:posOffset>
+            </wp:positionV>
+            <wp:extent cx="5680075" cy="2322195"/>
+            <wp:effectExtent l="0" t="0" r="0" b="1905"/>
+            <wp:wrapTopAndBottom/>
+            <wp:docPr id="17" name="Picture 17"/>
+            <wp:cNvGraphicFramePr>
+              <a:graphicFrameLocks xmlns:a="http://schemas.openxmlformats.org/drawingml/2006/main" noChangeAspect="1"/>
+            </wp:cNvGraphicFramePr>
+            <a:graphic xmlns:a="http://schemas.openxmlformats.org/drawingml/2006/main">
+              <a:graphicData uri="http://schemas.openxmlformats.org/drawingml/2006/picture">
+                <pic:pic xmlns:pic="http://schemas.openxmlformats.org/drawingml/2006/picture">
+                  <pic:nvPicPr>
+                    <pic:cNvPr id="1" name=""/>
+                    <pic:cNvPicPr/>
+                  </pic:nvPicPr>
+                  <pic:blipFill>
+                    <a:blip r:embed="rId21" cstate="print">
+                      <a:extLst>
+                        <a:ext uri="{28A0092B-C50C-407E-A947-70E740481C1C}">
+                          <a14:useLocalDpi xmlns:a14="http://schemas.microsoft.com/office/drawing/2010/main" val="0"/>
+                        </a:ext>
+                      </a:extLst>
+                    </a:blip>
+                    <a:stretch>
+                      <a:fillRect/>
+                    </a:stretch>
+                  </pic:blipFill>
+                  <pic:spPr>
+                    <a:xfrm>
+                      <a:off x="0" y="0"/>
+                      <a:ext cx="5680075" cy="2322195"/>
+                    </a:xfrm>
+                    <a:prstGeom prst="rect">
+                      <a:avLst/>
+                    </a:prstGeom>
+                  </pic:spPr>
+                </pic:pic>
+              </a:graphicData>
+            </a:graphic>
+            <wp14:sizeRelH relativeFrom="margin">
+              <wp14:pctWidth>0</wp14:pctWidth>
+            </wp14:sizeRelH>
+            <wp14:sizeRelV relativeFrom="margin">
+              <wp14:pctHeight>0</wp14:pctHeight>
+            </wp14:sizeRelV>
+          </wp:anchor>
+        </w:drawing>
       </w:r>
     </w:p>
     <w:p>
       <w:pPr>
         <w:pStyle w:val="ListParagraph"/>
         <w:ind w:left="1440"/>
-      </w:pPr>
-      <w:bookmarkStart w:id="0" w:name="_GoBack"/>
-      <w:bookmarkEnd w:id="0"/>
+        <w:rPr>
+          <w:lang w:val="en-GB"/>
+        </w:rPr>
+      </w:pPr>
     </w:p>
     <w:p>
       <w:pPr>
@@ -901,22 +1445,301 @@
       </w:pPr>
       <w:r>
         <w:rPr>
+          <w:noProof/>
+        </w:rPr>
+        <w:drawing>
+          <wp:anchor distT="0" distB="0" distL="114300" distR="114300" simplePos="0" relativeHeight="251673600" behindDoc="0" locked="0" layoutInCell="1" allowOverlap="1">
+            <wp:simplePos x="0" y="0"/>
+            <wp:positionH relativeFrom="margin">
+              <wp:align>center</wp:align>
+            </wp:positionH>
+            <wp:positionV relativeFrom="paragraph">
+              <wp:posOffset>397887</wp:posOffset>
+            </wp:positionV>
+            <wp:extent cx="4782820" cy="3908425"/>
+            <wp:effectExtent l="0" t="0" r="0" b="0"/>
+            <wp:wrapTopAndBottom/>
+            <wp:docPr id="19" name="Picture 19"/>
+            <wp:cNvGraphicFramePr>
+              <a:graphicFrameLocks xmlns:a="http://schemas.openxmlformats.org/drawingml/2006/main" noChangeAspect="1"/>
+            </wp:cNvGraphicFramePr>
+            <a:graphic xmlns:a="http://schemas.openxmlformats.org/drawingml/2006/main">
+              <a:graphicData uri="http://schemas.openxmlformats.org/drawingml/2006/picture">
+                <pic:pic xmlns:pic="http://schemas.openxmlformats.org/drawingml/2006/picture">
+                  <pic:nvPicPr>
+                    <pic:cNvPr id="1" name=""/>
+                    <pic:cNvPicPr/>
+                  </pic:nvPicPr>
+                  <pic:blipFill>
+                    <a:blip r:embed="rId22">
+                      <a:extLst>
+                        <a:ext uri="{28A0092B-C50C-407E-A947-70E740481C1C}">
+                          <a14:useLocalDpi xmlns:a14="http://schemas.microsoft.com/office/drawing/2010/main" val="0"/>
+                        </a:ext>
+                      </a:extLst>
+                    </a:blip>
+                    <a:stretch>
+                      <a:fillRect/>
+                    </a:stretch>
+                  </pic:blipFill>
+                  <pic:spPr>
+                    <a:xfrm>
+                      <a:off x="0" y="0"/>
+                      <a:ext cx="4782820" cy="3908425"/>
+                    </a:xfrm>
+                    <a:prstGeom prst="rect">
+                      <a:avLst/>
+                    </a:prstGeom>
+                  </pic:spPr>
+                </pic:pic>
+              </a:graphicData>
+            </a:graphic>
+            <wp14:sizeRelH relativeFrom="margin">
+              <wp14:pctWidth>0</wp14:pctWidth>
+            </wp14:sizeRelH>
+            <wp14:sizeRelV relativeFrom="margin">
+              <wp14:pctHeight>0</wp14:pctHeight>
+            </wp14:sizeRelV>
+          </wp:anchor>
+        </w:drawing>
+      </w:r>
+      <w:r>
+        <w:rPr>
           <w:rFonts w:hint="cs"/>
           <w:cs/>
         </w:rPr>
-        <w:t>วิธการค้นหาข้อมูลในหน้า</w:t>
+        <w:t>วิธ</w:t>
       </w:r>
       <w:r>
         <w:rPr>
           <w:rFonts w:hint="cs"/>
           <w:cs/>
         </w:rPr>
+        <w:t>ี</w:t>
+      </w:r>
+      <w:r>
+        <w:rPr>
+          <w:rFonts w:hint="cs"/>
+          <w:cs/>
+        </w:rPr>
+        <w:t>การค้นหาข้อมูลในหน้า</w:t>
+      </w:r>
+      <w:r>
+        <w:rPr>
+          <w:rFonts w:hint="cs"/>
+          <w:cs/>
+        </w:rPr>
         <w:t xml:space="preserve"> </w:t>
       </w:r>
       <w:r>
         <w:t>Report Data</w:t>
       </w:r>
     </w:p>
+    <w:p>
+      <w:pPr>
+        <w:pStyle w:val="ListParagraph"/>
+        <w:ind w:left="1440"/>
+      </w:pPr>
+      <w:r>
+        <w:rPr>
+          <w:noProof/>
+        </w:rPr>
+        <w:drawing>
+          <wp:anchor distT="0" distB="0" distL="114300" distR="114300" simplePos="0" relativeHeight="251671552" behindDoc="0" locked="0" layoutInCell="1" allowOverlap="1">
+            <wp:simplePos x="0" y="0"/>
+            <wp:positionH relativeFrom="margin">
+              <wp:align>center</wp:align>
+            </wp:positionH>
+            <wp:positionV relativeFrom="paragraph">
+              <wp:posOffset>4266891</wp:posOffset>
+            </wp:positionV>
+            <wp:extent cx="4798060" cy="3381375"/>
+            <wp:effectExtent l="0" t="0" r="2540" b="9525"/>
+            <wp:wrapTopAndBottom/>
+            <wp:docPr id="18" name="Picture 18"/>
+            <wp:cNvGraphicFramePr>
+              <a:graphicFrameLocks xmlns:a="http://schemas.openxmlformats.org/drawingml/2006/main" noChangeAspect="1"/>
+            </wp:cNvGraphicFramePr>
+            <a:graphic xmlns:a="http://schemas.openxmlformats.org/drawingml/2006/main">
+              <a:graphicData uri="http://schemas.openxmlformats.org/drawingml/2006/picture">
+                <pic:pic xmlns:pic="http://schemas.openxmlformats.org/drawingml/2006/picture">
+                  <pic:nvPicPr>
+                    <pic:cNvPr id="1" name=""/>
+                    <pic:cNvPicPr/>
+                  </pic:nvPicPr>
+                  <pic:blipFill>
+                    <a:blip r:embed="rId23">
+                      <a:extLst>
+                        <a:ext uri="{28A0092B-C50C-407E-A947-70E740481C1C}">
+                          <a14:useLocalDpi xmlns:a14="http://schemas.microsoft.com/office/drawing/2010/main" val="0"/>
+                        </a:ext>
+                      </a:extLst>
+                    </a:blip>
+                    <a:stretch>
+                      <a:fillRect/>
+                    </a:stretch>
+                  </pic:blipFill>
+                  <pic:spPr>
+                    <a:xfrm>
+                      <a:off x="0" y="0"/>
+                      <a:ext cx="4798060" cy="3381375"/>
+                    </a:xfrm>
+                    <a:prstGeom prst="rect">
+                      <a:avLst/>
+                    </a:prstGeom>
+                  </pic:spPr>
+                </pic:pic>
+              </a:graphicData>
+            </a:graphic>
+            <wp14:sizeRelH relativeFrom="margin">
+              <wp14:pctWidth>0</wp14:pctWidth>
+            </wp14:sizeRelH>
+            <wp14:sizeRelV relativeFrom="margin">
+              <wp14:pctHeight>0</wp14:pctHeight>
+            </wp14:sizeRelV>
+          </wp:anchor>
+        </w:drawing>
+      </w:r>
+    </w:p>
+    <w:p>
+      <w:pPr>
+        <w:ind w:left="1440"/>
+      </w:pPr>
+    </w:p>
+    <w:p>
+      <w:pPr>
+        <w:pStyle w:val="ListParagraph"/>
+        <w:ind w:left="1440"/>
+      </w:pPr>
+    </w:p>
+    <w:p>
+      <w:pPr>
+        <w:pStyle w:val="ListParagraph"/>
+        <w:ind w:left="1440"/>
+      </w:pPr>
+      <w:r>
+        <w:rPr>
+          <w:noProof/>
+        </w:rPr>
+        <w:lastRenderedPageBreak/>
+        <w:drawing>
+          <wp:anchor distT="0" distB="0" distL="114300" distR="114300" simplePos="0" relativeHeight="251675648" behindDoc="0" locked="0" layoutInCell="1" allowOverlap="1">
+            <wp:simplePos x="0" y="0"/>
+            <wp:positionH relativeFrom="margin">
+              <wp:posOffset>5715</wp:posOffset>
+            </wp:positionH>
+            <wp:positionV relativeFrom="paragraph">
+              <wp:posOffset>2181860</wp:posOffset>
+            </wp:positionV>
+            <wp:extent cx="5612130" cy="1440180"/>
+            <wp:effectExtent l="0" t="0" r="7620" b="7620"/>
+            <wp:wrapTopAndBottom/>
+            <wp:docPr id="22" name="Picture 22"/>
+            <wp:cNvGraphicFramePr>
+              <a:graphicFrameLocks xmlns:a="http://schemas.openxmlformats.org/drawingml/2006/main" noChangeAspect="1"/>
+            </wp:cNvGraphicFramePr>
+            <a:graphic xmlns:a="http://schemas.openxmlformats.org/drawingml/2006/main">
+              <a:graphicData uri="http://schemas.openxmlformats.org/drawingml/2006/picture">
+                <pic:pic xmlns:pic="http://schemas.openxmlformats.org/drawingml/2006/picture">
+                  <pic:nvPicPr>
+                    <pic:cNvPr id="1" name=""/>
+                    <pic:cNvPicPr/>
+                  </pic:nvPicPr>
+                  <pic:blipFill>
+                    <a:blip r:embed="rId24" cstate="print">
+                      <a:extLst>
+                        <a:ext uri="{28A0092B-C50C-407E-A947-70E740481C1C}">
+                          <a14:useLocalDpi xmlns:a14="http://schemas.microsoft.com/office/drawing/2010/main" val="0"/>
+                        </a:ext>
+                      </a:extLst>
+                    </a:blip>
+                    <a:stretch>
+                      <a:fillRect/>
+                    </a:stretch>
+                  </pic:blipFill>
+                  <pic:spPr>
+                    <a:xfrm>
+                      <a:off x="0" y="0"/>
+                      <a:ext cx="5612130" cy="1440180"/>
+                    </a:xfrm>
+                    <a:prstGeom prst="rect">
+                      <a:avLst/>
+                    </a:prstGeom>
+                  </pic:spPr>
+                </pic:pic>
+              </a:graphicData>
+            </a:graphic>
+            <wp14:sizeRelH relativeFrom="margin">
+              <wp14:pctWidth>0</wp14:pctWidth>
+            </wp14:sizeRelH>
+            <wp14:sizeRelV relativeFrom="margin">
+              <wp14:pctHeight>0</wp14:pctHeight>
+            </wp14:sizeRelV>
+          </wp:anchor>
+        </w:drawing>
+      </w:r>
+      <w:r>
+        <w:rPr>
+          <w:noProof/>
+        </w:rPr>
+        <w:drawing>
+          <wp:anchor distT="0" distB="0" distL="114300" distR="114300" simplePos="0" relativeHeight="251674624" behindDoc="0" locked="0" layoutInCell="1" allowOverlap="1">
+            <wp:simplePos x="0" y="0"/>
+            <wp:positionH relativeFrom="margin">
+              <wp:align>left</wp:align>
+            </wp:positionH>
+            <wp:positionV relativeFrom="paragraph">
+              <wp:posOffset>66</wp:posOffset>
+            </wp:positionV>
+            <wp:extent cx="5630545" cy="2036445"/>
+            <wp:effectExtent l="0" t="0" r="8255" b="1905"/>
+            <wp:wrapTopAndBottom/>
+            <wp:docPr id="21" name="Picture 21"/>
+            <wp:cNvGraphicFramePr>
+              <a:graphicFrameLocks xmlns:a="http://schemas.openxmlformats.org/drawingml/2006/main" noChangeAspect="1"/>
+            </wp:cNvGraphicFramePr>
+            <a:graphic xmlns:a="http://schemas.openxmlformats.org/drawingml/2006/main">
+              <a:graphicData uri="http://schemas.openxmlformats.org/drawingml/2006/picture">
+                <pic:pic xmlns:pic="http://schemas.openxmlformats.org/drawingml/2006/picture">
+                  <pic:nvPicPr>
+                    <pic:cNvPr id="1" name=""/>
+                    <pic:cNvPicPr/>
+                  </pic:nvPicPr>
+                  <pic:blipFill>
+                    <a:blip r:embed="rId25" cstate="print">
+                      <a:extLst>
+                        <a:ext uri="{28A0092B-C50C-407E-A947-70E740481C1C}">
+                          <a14:useLocalDpi xmlns:a14="http://schemas.microsoft.com/office/drawing/2010/main" val="0"/>
+                        </a:ext>
+                      </a:extLst>
+                    </a:blip>
+                    <a:stretch>
+                      <a:fillRect/>
+                    </a:stretch>
+                  </pic:blipFill>
+                  <pic:spPr>
+                    <a:xfrm>
+                      <a:off x="0" y="0"/>
+                      <a:ext cx="5630545" cy="2036445"/>
+                    </a:xfrm>
+                    <a:prstGeom prst="rect">
+                      <a:avLst/>
+                    </a:prstGeom>
+                  </pic:spPr>
+                </pic:pic>
+              </a:graphicData>
+            </a:graphic>
+            <wp14:sizeRelH relativeFrom="margin">
+              <wp14:pctWidth>0</wp14:pctWidth>
+            </wp14:sizeRelH>
+            <wp14:sizeRelV relativeFrom="margin">
+              <wp14:pctHeight>0</wp14:pctHeight>
+            </wp14:sizeRelV>
+          </wp:anchor>
+        </w:drawing>
+      </w:r>
+    </w:p>
+    <w:p/>
     <w:p>
       <w:pPr>
         <w:pStyle w:val="ListParagraph"/>
@@ -927,6 +1750,66 @@
       </w:pPr>
       <w:r>
         <w:rPr>
+          <w:noProof/>
+        </w:rPr>
+        <w:drawing>
+          <wp:anchor distT="0" distB="0" distL="114300" distR="114300" simplePos="0" relativeHeight="251676672" behindDoc="0" locked="0" layoutInCell="1" allowOverlap="1">
+            <wp:simplePos x="0" y="0"/>
+            <wp:positionH relativeFrom="margin">
+              <wp:align>left</wp:align>
+            </wp:positionH>
+            <wp:positionV relativeFrom="paragraph">
+              <wp:posOffset>288290</wp:posOffset>
+            </wp:positionV>
+            <wp:extent cx="5609590" cy="3083560"/>
+            <wp:effectExtent l="0" t="0" r="0" b="2540"/>
+            <wp:wrapTopAndBottom/>
+            <wp:docPr id="25" name="Picture 25"/>
+            <wp:cNvGraphicFramePr>
+              <a:graphicFrameLocks xmlns:a="http://schemas.openxmlformats.org/drawingml/2006/main" noChangeAspect="1"/>
+            </wp:cNvGraphicFramePr>
+            <a:graphic xmlns:a="http://schemas.openxmlformats.org/drawingml/2006/main">
+              <a:graphicData uri="http://schemas.openxmlformats.org/drawingml/2006/picture">
+                <pic:pic xmlns:pic="http://schemas.openxmlformats.org/drawingml/2006/picture">
+                  <pic:nvPicPr>
+                    <pic:cNvPr id="1" name=""/>
+                    <pic:cNvPicPr/>
+                  </pic:nvPicPr>
+                  <pic:blipFill>
+                    <a:blip r:embed="rId26">
+                      <a:extLst>
+                        <a:ext uri="{28A0092B-C50C-407E-A947-70E740481C1C}">
+                          <a14:useLocalDpi xmlns:a14="http://schemas.microsoft.com/office/drawing/2010/main" val="0"/>
+                        </a:ext>
+                      </a:extLst>
+                    </a:blip>
+                    <a:stretch>
+                      <a:fillRect/>
+                    </a:stretch>
+                  </pic:blipFill>
+                  <pic:spPr>
+                    <a:xfrm>
+                      <a:off x="0" y="0"/>
+                      <a:ext cx="5609590" cy="3083560"/>
+                    </a:xfrm>
+                    <a:prstGeom prst="rect">
+                      <a:avLst/>
+                    </a:prstGeom>
+                  </pic:spPr>
+                </pic:pic>
+              </a:graphicData>
+            </a:graphic>
+            <wp14:sizeRelH relativeFrom="margin">
+              <wp14:pctWidth>0</wp14:pctWidth>
+            </wp14:sizeRelH>
+            <wp14:sizeRelV relativeFrom="margin">
+              <wp14:pctHeight>0</wp14:pctHeight>
+            </wp14:sizeRelV>
+          </wp:anchor>
+        </w:drawing>
+      </w:r>
+      <w:r>
+        <w:rPr>
           <w:rFonts w:hint="cs"/>
           <w:cs/>
         </w:rPr>
@@ -936,15 +1819,176 @@
         <w:t>Request</w:t>
       </w:r>
       <w:r>
+        <w:rPr>
+          <w:rFonts w:cs="Angsana New"/>
+          <w:szCs w:val="22"/>
+          <w:cs/>
+        </w:rPr>
         <w:t xml:space="preserve"> </w:t>
       </w:r>
     </w:p>
     <w:p>
       <w:pPr>
-        <w:pStyle w:val="ListParagraph"/>
         <w:ind w:left="1440"/>
         <w:rPr>
           <w:rFonts w:hint="cs"/>
+        </w:rPr>
+      </w:pPr>
+      <w:r>
+        <w:rPr>
+          <w:noProof/>
+        </w:rPr>
+        <w:drawing>
+          <wp:anchor distT="0" distB="0" distL="114300" distR="114300" simplePos="0" relativeHeight="251678720" behindDoc="0" locked="0" layoutInCell="1" allowOverlap="1">
+            <wp:simplePos x="0" y="0"/>
+            <wp:positionH relativeFrom="margin">
+              <wp:align>right</wp:align>
+            </wp:positionH>
+            <wp:positionV relativeFrom="paragraph">
+              <wp:posOffset>0</wp:posOffset>
+            </wp:positionV>
+            <wp:extent cx="5727700" cy="2156460"/>
+            <wp:effectExtent l="0" t="0" r="6350" b="0"/>
+            <wp:wrapTopAndBottom/>
+            <wp:docPr id="27" name="Picture 27"/>
+            <wp:cNvGraphicFramePr>
+              <a:graphicFrameLocks xmlns:a="http://schemas.openxmlformats.org/drawingml/2006/main" noChangeAspect="1"/>
+            </wp:cNvGraphicFramePr>
+            <a:graphic xmlns:a="http://schemas.openxmlformats.org/drawingml/2006/main">
+              <a:graphicData uri="http://schemas.openxmlformats.org/drawingml/2006/picture">
+                <pic:pic xmlns:pic="http://schemas.openxmlformats.org/drawingml/2006/picture">
+                  <pic:nvPicPr>
+                    <pic:cNvPr id="1" name=""/>
+                    <pic:cNvPicPr/>
+                  </pic:nvPicPr>
+                  <pic:blipFill>
+                    <a:blip r:embed="rId27">
+                      <a:extLst>
+                        <a:ext uri="{28A0092B-C50C-407E-A947-70E740481C1C}">
+                          <a14:useLocalDpi xmlns:a14="http://schemas.microsoft.com/office/drawing/2010/main" val="0"/>
+                        </a:ext>
+                      </a:extLst>
+                    </a:blip>
+                    <a:stretch>
+                      <a:fillRect/>
+                    </a:stretch>
+                  </pic:blipFill>
+                  <pic:spPr>
+                    <a:xfrm>
+                      <a:off x="0" y="0"/>
+                      <a:ext cx="5727700" cy="2156460"/>
+                    </a:xfrm>
+                    <a:prstGeom prst="rect">
+                      <a:avLst/>
+                    </a:prstGeom>
+                  </pic:spPr>
+                </pic:pic>
+              </a:graphicData>
+            </a:graphic>
+            <wp14:sizeRelH relativeFrom="margin">
+              <wp14:pctWidth>0</wp14:pctWidth>
+            </wp14:sizeRelH>
+            <wp14:sizeRelV relativeFrom="margin">
+              <wp14:pctHeight>0</wp14:pctHeight>
+            </wp14:sizeRelV>
+          </wp:anchor>
+        </w:drawing>
+      </w:r>
+    </w:p>
+    <w:p>
+      <w:pPr>
+        <w:ind w:left="1440"/>
+      </w:pPr>
+    </w:p>
+    <w:p>
+      <w:pPr>
+        <w:ind w:left="1440"/>
+      </w:pPr>
+      <w:r>
+        <w:rPr>
+          <w:noProof/>
+        </w:rPr>
+        <w:lastRenderedPageBreak/>
+        <w:drawing>
+          <wp:anchor distT="0" distB="0" distL="114300" distR="114300" simplePos="0" relativeHeight="251677696" behindDoc="0" locked="0" layoutInCell="1" allowOverlap="1">
+            <wp:simplePos x="0" y="0"/>
+            <wp:positionH relativeFrom="margin">
+              <wp:align>right</wp:align>
+            </wp:positionH>
+            <wp:positionV relativeFrom="paragraph">
+              <wp:posOffset>172720</wp:posOffset>
+            </wp:positionV>
+            <wp:extent cx="5704205" cy="1910715"/>
+            <wp:effectExtent l="0" t="0" r="0" b="0"/>
+            <wp:wrapSquare wrapText="bothSides"/>
+            <wp:docPr id="26" name="Picture 26"/>
+            <wp:cNvGraphicFramePr>
+              <a:graphicFrameLocks xmlns:a="http://schemas.openxmlformats.org/drawingml/2006/main" noChangeAspect="1"/>
+            </wp:cNvGraphicFramePr>
+            <a:graphic xmlns:a="http://schemas.openxmlformats.org/drawingml/2006/main">
+              <a:graphicData uri="http://schemas.openxmlformats.org/drawingml/2006/picture">
+                <pic:pic xmlns:pic="http://schemas.openxmlformats.org/drawingml/2006/picture">
+                  <pic:nvPicPr>
+                    <pic:cNvPr id="1" name=""/>
+                    <pic:cNvPicPr/>
+                  </pic:nvPicPr>
+                  <pic:blipFill>
+                    <a:blip r:embed="rId28" cstate="print">
+                      <a:extLst>
+                        <a:ext uri="{28A0092B-C50C-407E-A947-70E740481C1C}">
+                          <a14:useLocalDpi xmlns:a14="http://schemas.microsoft.com/office/drawing/2010/main" val="0"/>
+                        </a:ext>
+                      </a:extLst>
+                    </a:blip>
+                    <a:stretch>
+                      <a:fillRect/>
+                    </a:stretch>
+                  </pic:blipFill>
+                  <pic:spPr>
+                    <a:xfrm>
+                      <a:off x="0" y="0"/>
+                      <a:ext cx="5704205" cy="1910715"/>
+                    </a:xfrm>
+                    <a:prstGeom prst="rect">
+                      <a:avLst/>
+                    </a:prstGeom>
+                  </pic:spPr>
+                </pic:pic>
+              </a:graphicData>
+            </a:graphic>
+            <wp14:sizeRelH relativeFrom="margin">
+              <wp14:pctWidth>0</wp14:pctWidth>
+            </wp14:sizeRelH>
+            <wp14:sizeRelV relativeFrom="margin">
+              <wp14:pctHeight>0</wp14:pctHeight>
+            </wp14:sizeRelV>
+          </wp:anchor>
+        </w:drawing>
+      </w:r>
+    </w:p>
+    <w:p>
+      <w:pPr>
+        <w:ind w:left="1440"/>
+      </w:pPr>
+    </w:p>
+    <w:p>
+      <w:pPr>
+        <w:ind w:left="1440"/>
+      </w:pPr>
+    </w:p>
+    <w:p>
+      <w:pPr>
+        <w:ind w:left="1440"/>
+        <w:rPr>
+          <w:rFonts w:hint="cs"/>
+        </w:rPr>
+      </w:pPr>
+    </w:p>
+    <w:p>
+      <w:pPr>
+        <w:pStyle w:val="ListParagraph"/>
+        <w:ind w:left="1440"/>
+        <w:rPr>
           <w:cs/>
         </w:rPr>
       </w:pPr>

</xml_diff>